<commit_message>
part 8 and updated terms of service
</commit_message>
<xml_diff>
--- a/bestanden/downloads/voorwaarden.docx
+++ b/bestanden/downloads/voorwaarden.docx
@@ -145,69 +145,535 @@
         </w:rPr>
         <w:t>Gebruikersovereenkomst</w:t>
       </w:r>
+    </w:p>
+    <w:p>
+      <w:pPr>
+        <w:rPr>
+          <w:lang w:val="nl-NL"/>
+        </w:rPr>
+      </w:pPr>
+      <w:r>
+        <w:rPr>
+          <w:lang w:val="nl-NL"/>
+        </w:rPr>
+        <w:t xml:space="preserve">U mag bij aankoop van toegang tot Inforca gebruik maken van alle theorie en functies, maar u mag deze toegang en ermee verkregen informatie niet doorgeven zonder </w:t>
+      </w:r>
+      <w:r>
+        <w:rPr>
+          <w:lang w:val="nl-NL"/>
+        </w:rPr>
+        <w:t xml:space="preserve">expliciete </w:t>
+      </w:r>
+      <w:r>
+        <w:rPr>
+          <w:lang w:val="nl-NL"/>
+        </w:rPr>
+        <w:t xml:space="preserve">toestemming van Inforca. </w:t>
+      </w:r>
+    </w:p>
+    <w:p>
+      <w:pPr>
+        <w:rPr>
+          <w:lang w:val="nl-NL"/>
+        </w:rPr>
+      </w:pPr>
+      <w:r>
+        <w:rPr>
+          <w:lang w:val="nl-NL"/>
+        </w:rPr>
+        <w:t>Het inzien van de code is toegestaan, maar u mag het niet kopiëren zonder dit expliciet gevraagd te hebben. De enigste uitzondering hierop is als u de code op kleine schaal (minder dan 10 persoon krijgen het</w:t>
+      </w:r>
+      <w:r>
+        <w:rPr>
+          <w:lang w:val="nl-NL"/>
+        </w:rPr>
+        <w:t xml:space="preserve"> resultaat</w:t>
+      </w:r>
+      <w:r>
+        <w:rPr>
+          <w:lang w:val="nl-NL"/>
+        </w:rPr>
+        <w:t xml:space="preserve"> te zien) en non-commercieel wilt gebruiken</w:t>
+      </w:r>
+      <w:r>
+        <w:rPr>
+          <w:lang w:val="nl-NL"/>
+        </w:rPr>
+        <w:t xml:space="preserve"> en u moet dan deze licentie erbij aanbieden</w:t>
+      </w:r>
+      <w:r>
+        <w:rPr>
+          <w:lang w:val="nl-NL"/>
+        </w:rPr>
+        <w:t>.</w:t>
+      </w:r>
+      <w:r>
+        <w:rPr>
+          <w:lang w:val="nl-NL"/>
+        </w:rPr>
+        <w:t xml:space="preserve"> </w:t>
+      </w:r>
+    </w:p>
+    <w:p>
+      <w:pPr>
+        <w:rPr>
+          <w:lang w:val="nl-NL"/>
+        </w:rPr>
+      </w:pPr>
+      <w:r>
+        <w:rPr>
+          <w:lang w:val="nl-NL"/>
+        </w:rPr>
+        <w:t xml:space="preserve">Deze licentie mag ten aller tijden worden ingetrokken door </w:t>
+      </w:r>
+      <w:proofErr w:type="spellStart"/>
+      <w:r>
+        <w:rPr>
+          <w:lang w:val="nl-NL"/>
+        </w:rPr>
+        <w:t>KoffieAndCode</w:t>
+      </w:r>
+      <w:proofErr w:type="spellEnd"/>
+      <w:r>
+        <w:rPr>
+          <w:lang w:val="nl-NL"/>
+        </w:rPr>
+        <w:t xml:space="preserve"> en u mag dan geen gebruik meer maken van de bestanden en services van Inforca tenzij anders aangegeven. </w:t>
+      </w:r>
+    </w:p>
+    <w:p>
+      <w:pPr>
+        <w:rPr>
+          <w:lang w:val="nl-NL"/>
+        </w:rPr>
+      </w:pPr>
+    </w:p>
+    <w:p>
+      <w:pPr>
+        <w:rPr>
+          <w:lang w:val="nl-NL"/>
+        </w:rPr>
+      </w:pPr>
+      <w:r>
+        <w:rPr>
+          <w:lang w:val="nl-NL"/>
+        </w:rPr>
+        <w:t xml:space="preserve">3. </w:t>
+      </w:r>
+      <w:r>
+        <w:rPr>
+          <w:lang w:val="nl-NL"/>
+        </w:rPr>
+        <w:t>Disclaimer</w:t>
+      </w:r>
+    </w:p>
+    <w:p>
+      <w:pPr>
+        <w:rPr>
+          <w:lang w:val="nl-NL"/>
+        </w:rPr>
+      </w:pPr>
+      <w:r>
+        <w:rPr>
+          <w:lang w:val="nl-NL"/>
+        </w:rPr>
+        <w:t xml:space="preserve">De materialen worden aangeboden zonder </w:t>
+      </w:r>
+      <w:r>
+        <w:rPr>
+          <w:lang w:val="nl-NL"/>
+        </w:rPr>
+        <w:t>garanties</w:t>
+      </w:r>
+      <w:r>
+        <w:rPr>
+          <w:lang w:val="nl-NL"/>
+        </w:rPr>
+        <w:t xml:space="preserve"> en u neemt volledige verantwoordelijkheid voor het gebruik ervan, dit geldt dus voor zowel de website, de code als alle overige dingen die door </w:t>
+      </w:r>
+      <w:proofErr w:type="spellStart"/>
+      <w:r>
+        <w:rPr>
+          <w:lang w:val="nl-NL"/>
+        </w:rPr>
+        <w:t>KoffieAndCode</w:t>
+      </w:r>
+      <w:proofErr w:type="spellEnd"/>
+      <w:r>
+        <w:rPr>
+          <w:lang w:val="nl-NL"/>
+        </w:rPr>
+        <w:t xml:space="preserve"> aangeboden worden. </w:t>
+      </w:r>
+    </w:p>
+    <w:p>
+      <w:pPr>
+        <w:rPr>
+          <w:lang w:val="nl-NL"/>
+        </w:rPr>
+      </w:pPr>
+    </w:p>
+    <w:p>
+      <w:pPr>
+        <w:rPr>
+          <w:lang w:val="nl-NL"/>
+        </w:rPr>
+      </w:pPr>
+      <w:r>
+        <w:rPr>
+          <w:lang w:val="nl-NL"/>
+        </w:rPr>
+        <w:t xml:space="preserve">4. </w:t>
+      </w:r>
+      <w:proofErr w:type="spellStart"/>
+      <w:r>
+        <w:rPr>
+          <w:lang w:val="nl-NL"/>
+        </w:rPr>
+        <w:t>Limitaties</w:t>
+      </w:r>
+      <w:proofErr w:type="spellEnd"/>
+    </w:p>
+    <w:p>
+      <w:pPr>
+        <w:rPr>
+          <w:lang w:val="nl-NL"/>
+        </w:rPr>
+      </w:pPr>
+      <w:r>
+        <w:rPr>
+          <w:lang w:val="nl-NL"/>
+        </w:rPr>
+        <w:t xml:space="preserve">In geen enkel geval zal </w:t>
+      </w:r>
+      <w:proofErr w:type="spellStart"/>
+      <w:r>
+        <w:rPr>
+          <w:lang w:val="nl-NL"/>
+        </w:rPr>
+        <w:t>KoffieAndCode</w:t>
+      </w:r>
+      <w:proofErr w:type="spellEnd"/>
+      <w:r>
+        <w:rPr>
+          <w:lang w:val="nl-NL"/>
+        </w:rPr>
+        <w:t xml:space="preserve"> </w:t>
+      </w:r>
+      <w:r>
+        <w:rPr>
+          <w:lang w:val="nl-NL"/>
+        </w:rPr>
+        <w:t xml:space="preserve">aansprakelijk kunnen worden gesteld voor welke vorm van schade dan ook dat u </w:t>
+      </w:r>
+      <w:proofErr w:type="gramStart"/>
+      <w:r>
+        <w:rPr>
+          <w:lang w:val="nl-NL"/>
+        </w:rPr>
+        <w:t>ondervind</w:t>
+      </w:r>
+      <w:proofErr w:type="gramEnd"/>
+      <w:r>
+        <w:rPr>
+          <w:lang w:val="nl-NL"/>
+        </w:rPr>
+        <w:t>, tenzij wettelijk anders aangegeven is.</w:t>
+      </w:r>
+    </w:p>
+    <w:p>
+      <w:pPr>
+        <w:rPr>
+          <w:lang w:val="nl-NL"/>
+        </w:rPr>
+      </w:pPr>
+    </w:p>
+    <w:p>
+      <w:pPr>
+        <w:rPr>
+          <w:lang w:val="nl-NL"/>
+        </w:rPr>
+      </w:pPr>
+      <w:r>
+        <w:rPr>
+          <w:lang w:val="nl-NL"/>
+        </w:rPr>
+        <w:t xml:space="preserve">5. </w:t>
+      </w:r>
+      <w:r>
+        <w:rPr>
+          <w:lang w:val="nl-NL"/>
+        </w:rPr>
+        <w:t>Accuraatheid van de materialen</w:t>
+      </w:r>
+    </w:p>
+    <w:p>
+      <w:pPr>
+        <w:rPr>
+          <w:lang w:val="nl-NL"/>
+        </w:rPr>
+      </w:pPr>
+      <w:r>
+        <w:rPr>
+          <w:lang w:val="nl-NL"/>
+        </w:rPr>
+        <w:t xml:space="preserve">Het materiaal van </w:t>
+      </w:r>
+      <w:proofErr w:type="spellStart"/>
+      <w:r>
+        <w:rPr>
+          <w:lang w:val="nl-NL"/>
+        </w:rPr>
+        <w:t>KoffieAndCode</w:t>
+      </w:r>
+      <w:proofErr w:type="spellEnd"/>
+      <w:r>
+        <w:rPr>
+          <w:lang w:val="nl-NL"/>
+        </w:rPr>
+        <w:t xml:space="preserve">, waaronder Inforca kan fouten bevatten. </w:t>
+      </w:r>
+      <w:proofErr w:type="spellStart"/>
+      <w:r>
+        <w:rPr>
+          <w:lang w:val="nl-NL"/>
+        </w:rPr>
+        <w:t>KoffieAndCode</w:t>
+      </w:r>
+      <w:proofErr w:type="spellEnd"/>
+      <w:r>
+        <w:rPr>
+          <w:lang w:val="nl-NL"/>
+        </w:rPr>
+        <w:t xml:space="preserve"> kan hier niet voor verantwoordelijk worden gesteld. </w:t>
+      </w:r>
+      <w:proofErr w:type="spellStart"/>
+      <w:r>
+        <w:rPr>
+          <w:lang w:val="nl-NL"/>
+        </w:rPr>
+        <w:t>KoffieAndCode</w:t>
+      </w:r>
+      <w:proofErr w:type="spellEnd"/>
+      <w:r>
+        <w:rPr>
+          <w:lang w:val="nl-NL"/>
+        </w:rPr>
+        <w:t xml:space="preserve"> behoud ten aller tijden het recht om het materiaal aan te passen naar haar eigen wensen. </w:t>
+      </w:r>
+    </w:p>
+    <w:p>
+      <w:pPr>
+        <w:rPr>
+          <w:lang w:val="nl-NL"/>
+        </w:rPr>
+      </w:pPr>
+    </w:p>
+    <w:p>
+      <w:pPr>
+        <w:rPr>
+          <w:lang w:val="nl-NL"/>
+        </w:rPr>
+      </w:pPr>
+      <w:r>
+        <w:rPr>
+          <w:lang w:val="nl-NL"/>
+        </w:rPr>
+        <w:t xml:space="preserve">6. </w:t>
+      </w:r>
+      <w:r>
+        <w:rPr>
+          <w:lang w:val="nl-NL"/>
+        </w:rPr>
+        <w:t>Verwijzingen</w:t>
+      </w:r>
+    </w:p>
+    <w:p>
+      <w:pPr>
+        <w:rPr>
+          <w:lang w:val="nl-NL"/>
+        </w:rPr>
+      </w:pPr>
+      <w:proofErr w:type="spellStart"/>
+      <w:r>
+        <w:rPr>
+          <w:lang w:val="nl-NL"/>
+        </w:rPr>
+        <w:t>KoffieAndCode</w:t>
+      </w:r>
+      <w:proofErr w:type="spellEnd"/>
+      <w:r>
+        <w:rPr>
+          <w:lang w:val="nl-NL"/>
+        </w:rPr>
+        <w:t xml:space="preserve"> kan geen </w:t>
+      </w:r>
+      <w:proofErr w:type="spellStart"/>
+      <w:r>
+        <w:rPr>
+          <w:lang w:val="nl-NL"/>
+        </w:rPr>
+        <w:t>geranties</w:t>
+      </w:r>
+      <w:proofErr w:type="spellEnd"/>
+      <w:r>
+        <w:rPr>
+          <w:lang w:val="nl-NL"/>
+        </w:rPr>
+        <w:t xml:space="preserve"> geven voor de </w:t>
+      </w:r>
+      <w:r>
+        <w:rPr>
+          <w:lang w:val="nl-NL"/>
+        </w:rPr>
+        <w:t>verwijzingen</w:t>
+      </w:r>
+      <w:r>
+        <w:rPr>
+          <w:lang w:val="nl-NL"/>
+        </w:rPr>
+        <w:t xml:space="preserve"> die naar haar of haar producten verwijzen veilig of accuraat zijn, u bent zelf verantwoordelijk voor het gebruik hiervan.  </w:t>
+      </w:r>
+    </w:p>
+    <w:p>
+      <w:pPr>
+        <w:rPr>
+          <w:lang w:val="nl-NL"/>
+        </w:rPr>
+      </w:pPr>
+    </w:p>
+    <w:p>
+      <w:pPr>
+        <w:rPr>
+          <w:lang w:val="nl-NL"/>
+        </w:rPr>
+      </w:pPr>
+      <w:r>
+        <w:rPr>
+          <w:lang w:val="nl-NL"/>
+        </w:rPr>
+        <w:t xml:space="preserve">7. </w:t>
+      </w:r>
+      <w:r>
+        <w:rPr>
+          <w:lang w:val="nl-NL"/>
+        </w:rPr>
+        <w:t>Modificaties</w:t>
+      </w:r>
+    </w:p>
+    <w:p>
+      <w:pPr>
+        <w:rPr>
+          <w:lang w:val="nl-NL"/>
+        </w:rPr>
+      </w:pPr>
+      <w:proofErr w:type="spellStart"/>
+      <w:r>
+        <w:rPr>
+          <w:lang w:val="nl-NL"/>
+        </w:rPr>
+        <w:t>KoffieAndCode</w:t>
+      </w:r>
+      <w:proofErr w:type="spellEnd"/>
+      <w:r>
+        <w:rPr>
+          <w:lang w:val="nl-NL"/>
+        </w:rPr>
+        <w:t xml:space="preserve"> mag deze termen aanpassen wanneer ze wilt en u gaat akkoord met de meest actuele versie van deze voorwaarden.</w:t>
+      </w:r>
+    </w:p>
+    <w:p>
+      <w:pPr>
+        <w:rPr>
+          <w:lang w:val="nl-NL"/>
+        </w:rPr>
+      </w:pPr>
+    </w:p>
+    <w:p>
+      <w:pPr>
+        <w:rPr>
+          <w:lang w:val="nl-NL"/>
+        </w:rPr>
+      </w:pPr>
+      <w:r>
+        <w:rPr>
+          <w:lang w:val="nl-NL"/>
+        </w:rPr>
+        <w:t xml:space="preserve">8. </w:t>
+      </w:r>
+      <w:r>
+        <w:rPr>
+          <w:lang w:val="nl-NL"/>
+        </w:rPr>
+        <w:t>Regerende wetten</w:t>
+      </w:r>
+    </w:p>
+    <w:p>
+      <w:pPr>
+        <w:rPr>
+          <w:lang w:val="nl-NL"/>
+        </w:rPr>
+      </w:pPr>
+      <w:proofErr w:type="spellStart"/>
+      <w:r>
+        <w:rPr>
+          <w:lang w:val="nl-NL"/>
+        </w:rPr>
+        <w:t>KoffieAndCode</w:t>
+      </w:r>
+      <w:proofErr w:type="spellEnd"/>
+      <w:r>
+        <w:rPr>
+          <w:lang w:val="nl-NL"/>
+        </w:rPr>
+        <w:t xml:space="preserve"> </w:t>
+      </w:r>
+      <w:r>
+        <w:rPr>
+          <w:lang w:val="nl-NL"/>
+        </w:rPr>
+        <w:t>bevindt</w:t>
+      </w:r>
       <w:bookmarkStart w:id="0" w:name="_GoBack"/>
       <w:bookmarkEnd w:id="0"/>
-    </w:p>
-    <w:p>
-      <w:pPr>
-        <w:rPr>
-          <w:lang w:val="nl-NL"/>
-        </w:rPr>
-      </w:pPr>
-      <w:r>
-        <w:rPr>
-          <w:lang w:val="nl-NL"/>
-        </w:rPr>
-        <w:t xml:space="preserve">U mag bij aankoop van toegang tot Inforca gebruik maken van alle theorie en functies, maar u mag deze toegang en ermee verkregen informatie niet doorgeven zonder </w:t>
-      </w:r>
-      <w:r>
-        <w:rPr>
-          <w:lang w:val="nl-NL"/>
-        </w:rPr>
-        <w:t xml:space="preserve">expliciete </w:t>
-      </w:r>
-      <w:r>
-        <w:rPr>
-          <w:lang w:val="nl-NL"/>
-        </w:rPr>
-        <w:t xml:space="preserve">toestemming van Inforca. </w:t>
-      </w:r>
-    </w:p>
-    <w:p>
-      <w:pPr>
-        <w:rPr>
-          <w:lang w:val="nl-NL"/>
-        </w:rPr>
-      </w:pPr>
-      <w:r>
-        <w:rPr>
-          <w:lang w:val="nl-NL"/>
-        </w:rPr>
-        <w:t>Het inzien van de code is toegestaan, maar u mag het niet kopiëren zonder dit expliciet gevraagd te hebben. De enigste uitzondering hierop is als u de code op kleine schaal (minder dan 10 persoon krijgen het</w:t>
-      </w:r>
-      <w:r>
-        <w:rPr>
-          <w:lang w:val="nl-NL"/>
-        </w:rPr>
-        <w:t xml:space="preserve"> resultaat</w:t>
-      </w:r>
-      <w:r>
-        <w:rPr>
-          <w:lang w:val="nl-NL"/>
-        </w:rPr>
-        <w:t xml:space="preserve"> te zien) en non-commercieel wilt gebruiken</w:t>
-      </w:r>
-      <w:r>
-        <w:rPr>
-          <w:lang w:val="nl-NL"/>
-        </w:rPr>
-        <w:t xml:space="preserve"> en u moet dan deze licentie erbij aanbieden</w:t>
-      </w:r>
-      <w:r>
-        <w:rPr>
-          <w:lang w:val="nl-NL"/>
-        </w:rPr>
-        <w:t>.</w:t>
+      <w:r>
+        <w:rPr>
+          <w:lang w:val="nl-NL"/>
+        </w:rPr>
+        <w:t xml:space="preserve"> zich in Nederland en u gaat akkoord met alle Nederlandse regulaties en u gaat onherroepelijk akkoord met de exclusieve jurisdictie van de rechtbanken in Nederland.</w:t>
+      </w:r>
+    </w:p>
+    <w:p>
+      <w:pPr>
+        <w:rPr>
+          <w:lang w:val="nl-NL"/>
+        </w:rPr>
+      </w:pPr>
+    </w:p>
+    <w:p>
+      <w:pPr>
+        <w:rPr>
+          <w:lang w:val="nl-NL"/>
+        </w:rPr>
+      </w:pPr>
+      <w:r>
+        <w:rPr>
+          <w:lang w:val="nl-NL"/>
+        </w:rPr>
+        <w:t>9. Betaling</w:t>
+      </w:r>
+    </w:p>
+    <w:p>
+      <w:pPr>
+        <w:rPr>
+          <w:lang w:val="nl-NL"/>
+        </w:rPr>
+      </w:pPr>
+      <w:r>
+        <w:rPr>
+          <w:lang w:val="nl-NL"/>
+        </w:rPr>
+        <w:t>U moet voor uw bestelling betalen binnen 14 dagen na het ingaan van de bedenktermijn of als er geen bedenktermijn is binnen 14 dagen na de aankoop. Als u dit niet doet komen er incassokosten op het verschuldigd bedrag, deze bedragen 15% van de openstaande schuld tot €2500, 10% over de daaropvolgende €2500 en 5% over de volgende €5000.</w:t>
       </w:r>
       <w:r>
         <w:rPr>
@@ -215,19 +681,6 @@
         </w:rPr>
         <w:t xml:space="preserve"> </w:t>
       </w:r>
-    </w:p>
-    <w:p>
-      <w:pPr>
-        <w:rPr>
-          <w:lang w:val="nl-NL"/>
-        </w:rPr>
-      </w:pPr>
-      <w:r>
-        <w:rPr>
-          <w:lang w:val="nl-NL"/>
-        </w:rPr>
-        <w:t xml:space="preserve">Deze licentie mag ten aller tijden worden ingetrokken door </w:t>
-      </w:r>
       <w:proofErr w:type="spellStart"/>
       <w:r>
         <w:rPr>
@@ -240,409 +693,40 @@
         <w:rPr>
           <w:lang w:val="nl-NL"/>
         </w:rPr>
-        <w:t xml:space="preserve"> en u mag dan geen gebruik meer maken van de bestanden en services van Inforca tenzij anders aangegeven. </w:t>
-      </w:r>
-    </w:p>
-    <w:p>
-      <w:pPr>
-        <w:rPr>
-          <w:lang w:val="nl-NL"/>
-        </w:rPr>
-      </w:pPr>
-    </w:p>
-    <w:p>
-      <w:pPr>
-        <w:rPr>
-          <w:lang w:val="nl-NL"/>
-        </w:rPr>
-      </w:pPr>
-      <w:r>
-        <w:rPr>
-          <w:lang w:val="nl-NL"/>
-        </w:rPr>
-        <w:t xml:space="preserve">3. </w:t>
-      </w:r>
-      <w:r>
-        <w:rPr>
-          <w:lang w:val="nl-NL"/>
-        </w:rPr>
-        <w:t>Disclaimer</w:t>
-      </w:r>
-    </w:p>
-    <w:p>
-      <w:pPr>
-        <w:rPr>
-          <w:lang w:val="nl-NL"/>
-        </w:rPr>
-      </w:pPr>
-      <w:r>
-        <w:rPr>
-          <w:lang w:val="nl-NL"/>
-        </w:rPr>
-        <w:t xml:space="preserve">De materialen worden aangeboden zonder </w:t>
-      </w:r>
-      <w:r>
-        <w:rPr>
-          <w:lang w:val="nl-NL"/>
-        </w:rPr>
-        <w:t>garanties</w:t>
-      </w:r>
-      <w:r>
-        <w:rPr>
-          <w:lang w:val="nl-NL"/>
-        </w:rPr>
-        <w:t xml:space="preserve"> en u neemt volledige verantwoordelijkheid voor het gebruik ervan, dit geldt dus voor zowel de website, de code als alle overige dingen die door </w:t>
-      </w:r>
-      <w:proofErr w:type="spellStart"/>
-      <w:r>
-        <w:rPr>
-          <w:lang w:val="nl-NL"/>
-        </w:rPr>
-        <w:t>KoffieAndCode</w:t>
-      </w:r>
-      <w:proofErr w:type="spellEnd"/>
-      <w:r>
-        <w:rPr>
-          <w:lang w:val="nl-NL"/>
-        </w:rPr>
-        <w:t xml:space="preserve"> aangeboden worden. </w:t>
-      </w:r>
-    </w:p>
-    <w:p>
-      <w:pPr>
-        <w:rPr>
-          <w:lang w:val="nl-NL"/>
-        </w:rPr>
-      </w:pPr>
-    </w:p>
-    <w:p>
-      <w:pPr>
-        <w:rPr>
-          <w:lang w:val="nl-NL"/>
-        </w:rPr>
-      </w:pPr>
-      <w:r>
-        <w:rPr>
-          <w:lang w:val="nl-NL"/>
-        </w:rPr>
-        <w:t xml:space="preserve">4. </w:t>
-      </w:r>
-      <w:proofErr w:type="spellStart"/>
-      <w:r>
-        <w:rPr>
-          <w:lang w:val="nl-NL"/>
-        </w:rPr>
-        <w:t>Limitaties</w:t>
-      </w:r>
-      <w:proofErr w:type="spellEnd"/>
-    </w:p>
-    <w:p>
-      <w:pPr>
-        <w:rPr>
-          <w:lang w:val="nl-NL"/>
-        </w:rPr>
-      </w:pPr>
-      <w:r>
-        <w:rPr>
-          <w:lang w:val="nl-NL"/>
-        </w:rPr>
-        <w:t xml:space="preserve">In geen enkel geval zal </w:t>
-      </w:r>
-      <w:proofErr w:type="spellStart"/>
-      <w:r>
-        <w:rPr>
-          <w:lang w:val="nl-NL"/>
-        </w:rPr>
-        <w:t>KoffieAndCode</w:t>
-      </w:r>
-      <w:proofErr w:type="spellEnd"/>
-      <w:r>
-        <w:rPr>
-          <w:lang w:val="nl-NL"/>
-        </w:rPr>
-        <w:t xml:space="preserve"> </w:t>
-      </w:r>
-      <w:r>
-        <w:rPr>
-          <w:lang w:val="nl-NL"/>
-        </w:rPr>
-        <w:t xml:space="preserve">aansprakelijk kunnen worden gesteld voor welke vorm van schade dan ook dat u </w:t>
-      </w:r>
-      <w:proofErr w:type="gramStart"/>
-      <w:r>
-        <w:rPr>
-          <w:lang w:val="nl-NL"/>
-        </w:rPr>
-        <w:t>ondervind</w:t>
-      </w:r>
-      <w:proofErr w:type="gramEnd"/>
-      <w:r>
-        <w:rPr>
-          <w:lang w:val="nl-NL"/>
-        </w:rPr>
-        <w:t>, tenzij wettelijk anders aangegeven is.</w:t>
-      </w:r>
-    </w:p>
-    <w:p>
-      <w:pPr>
-        <w:rPr>
-          <w:lang w:val="nl-NL"/>
-        </w:rPr>
-      </w:pPr>
-    </w:p>
-    <w:p>
-      <w:pPr>
-        <w:rPr>
-          <w:lang w:val="nl-NL"/>
-        </w:rPr>
-      </w:pPr>
-      <w:r>
-        <w:rPr>
-          <w:lang w:val="nl-NL"/>
-        </w:rPr>
-        <w:t xml:space="preserve">5. </w:t>
-      </w:r>
-      <w:r>
-        <w:rPr>
-          <w:lang w:val="nl-NL"/>
-        </w:rPr>
-        <w:t>Accuraatheid van de materialen</w:t>
-      </w:r>
-    </w:p>
-    <w:p>
-      <w:pPr>
-        <w:rPr>
-          <w:lang w:val="nl-NL"/>
-        </w:rPr>
-      </w:pPr>
-      <w:r>
-        <w:rPr>
-          <w:lang w:val="nl-NL"/>
-        </w:rPr>
-        <w:t xml:space="preserve">Het materiaal van </w:t>
-      </w:r>
-      <w:proofErr w:type="spellStart"/>
-      <w:r>
-        <w:rPr>
-          <w:lang w:val="nl-NL"/>
-        </w:rPr>
-        <w:t>KoffieAndCode</w:t>
-      </w:r>
-      <w:proofErr w:type="spellEnd"/>
-      <w:r>
-        <w:rPr>
-          <w:lang w:val="nl-NL"/>
-        </w:rPr>
-        <w:t xml:space="preserve">, waaronder Inforca kan fouten bevatten. </w:t>
-      </w:r>
-      <w:proofErr w:type="spellStart"/>
-      <w:r>
-        <w:rPr>
-          <w:lang w:val="nl-NL"/>
-        </w:rPr>
-        <w:t>KoffieAndCode</w:t>
-      </w:r>
-      <w:proofErr w:type="spellEnd"/>
-      <w:r>
-        <w:rPr>
-          <w:lang w:val="nl-NL"/>
-        </w:rPr>
-        <w:t xml:space="preserve"> kan hier niet voor verantwoordelijk worden gesteld. </w:t>
-      </w:r>
-      <w:proofErr w:type="spellStart"/>
-      <w:r>
-        <w:rPr>
-          <w:lang w:val="nl-NL"/>
-        </w:rPr>
-        <w:t>KoffieAndCode</w:t>
-      </w:r>
-      <w:proofErr w:type="spellEnd"/>
-      <w:r>
-        <w:rPr>
-          <w:lang w:val="nl-NL"/>
-        </w:rPr>
-        <w:t xml:space="preserve"> behoud ten aller tijden het recht om het materiaal aan te passen naar haar eigen wensen. </w:t>
-      </w:r>
-    </w:p>
-    <w:p>
-      <w:pPr>
-        <w:rPr>
-          <w:lang w:val="nl-NL"/>
-        </w:rPr>
-      </w:pPr>
-    </w:p>
-    <w:p>
-      <w:pPr>
-        <w:rPr>
-          <w:lang w:val="nl-NL"/>
-        </w:rPr>
-      </w:pPr>
-      <w:r>
-        <w:rPr>
-          <w:lang w:val="nl-NL"/>
-        </w:rPr>
-        <w:t xml:space="preserve">6. </w:t>
-      </w:r>
-      <w:r>
-        <w:rPr>
-          <w:lang w:val="nl-NL"/>
-        </w:rPr>
-        <w:t>Verwijzingen</w:t>
-      </w:r>
-    </w:p>
-    <w:p>
-      <w:pPr>
-        <w:rPr>
-          <w:lang w:val="nl-NL"/>
-        </w:rPr>
-      </w:pPr>
-      <w:proofErr w:type="spellStart"/>
-      <w:r>
-        <w:rPr>
-          <w:lang w:val="nl-NL"/>
-        </w:rPr>
-        <w:t>KoffieAndCode</w:t>
-      </w:r>
-      <w:proofErr w:type="spellEnd"/>
-      <w:r>
-        <w:rPr>
-          <w:lang w:val="nl-NL"/>
-        </w:rPr>
-        <w:t xml:space="preserve"> kan geen </w:t>
-      </w:r>
-      <w:proofErr w:type="spellStart"/>
-      <w:r>
-        <w:rPr>
-          <w:lang w:val="nl-NL"/>
-        </w:rPr>
-        <w:t>geranties</w:t>
-      </w:r>
-      <w:proofErr w:type="spellEnd"/>
-      <w:r>
-        <w:rPr>
-          <w:lang w:val="nl-NL"/>
-        </w:rPr>
-        <w:t xml:space="preserve"> geven voor de </w:t>
-      </w:r>
-      <w:r>
-        <w:rPr>
-          <w:lang w:val="nl-NL"/>
-        </w:rPr>
-        <w:t>verwijzingen</w:t>
-      </w:r>
-      <w:r>
-        <w:rPr>
-          <w:lang w:val="nl-NL"/>
-        </w:rPr>
-        <w:t xml:space="preserve"> die naar haar of haar producten verwijzen veilig of accuraat zijn, u bent zelf verantwoordelijk voor het gebruik hiervan.  </w:t>
-      </w:r>
-    </w:p>
-    <w:p>
-      <w:pPr>
-        <w:rPr>
-          <w:lang w:val="nl-NL"/>
-        </w:rPr>
-      </w:pPr>
-    </w:p>
-    <w:p>
-      <w:pPr>
-        <w:rPr>
-          <w:lang w:val="nl-NL"/>
-        </w:rPr>
-      </w:pPr>
-      <w:r>
-        <w:rPr>
-          <w:lang w:val="nl-NL"/>
-        </w:rPr>
-        <w:t xml:space="preserve">7. </w:t>
-      </w:r>
-      <w:r>
-        <w:rPr>
-          <w:lang w:val="nl-NL"/>
-        </w:rPr>
-        <w:t>Modificaties</w:t>
-      </w:r>
-    </w:p>
-    <w:p>
-      <w:pPr>
-        <w:rPr>
-          <w:lang w:val="nl-NL"/>
-        </w:rPr>
-      </w:pPr>
-      <w:proofErr w:type="spellStart"/>
-      <w:r>
-        <w:rPr>
-          <w:lang w:val="nl-NL"/>
-        </w:rPr>
-        <w:t>KoffieAndCode</w:t>
-      </w:r>
-      <w:proofErr w:type="spellEnd"/>
-      <w:r>
-        <w:rPr>
-          <w:lang w:val="nl-NL"/>
-        </w:rPr>
-        <w:t xml:space="preserve"> mag deze termen aanpassen wanneer ze wilt en u gaat akkoord met de meest actuele versie van deze voorwaarden.</w:t>
-      </w:r>
-    </w:p>
-    <w:p>
-      <w:pPr>
-        <w:rPr>
-          <w:lang w:val="nl-NL"/>
-        </w:rPr>
-      </w:pPr>
-    </w:p>
-    <w:p>
-      <w:pPr>
-        <w:rPr>
-          <w:lang w:val="nl-NL"/>
-        </w:rPr>
-      </w:pPr>
-      <w:r>
-        <w:rPr>
-          <w:lang w:val="nl-NL"/>
-        </w:rPr>
-        <w:t xml:space="preserve">8. </w:t>
-      </w:r>
-      <w:r>
-        <w:rPr>
-          <w:lang w:val="nl-NL"/>
-        </w:rPr>
-        <w:t>Regerende wetten</w:t>
-      </w:r>
-    </w:p>
-    <w:p>
-      <w:pPr>
-        <w:rPr>
-          <w:lang w:val="nl-NL"/>
-        </w:rPr>
-      </w:pPr>
-      <w:proofErr w:type="spellStart"/>
-      <w:r>
-        <w:rPr>
-          <w:lang w:val="nl-NL"/>
-        </w:rPr>
-        <w:t>KoffieAndCode</w:t>
-      </w:r>
-      <w:proofErr w:type="spellEnd"/>
-      <w:r>
-        <w:rPr>
-          <w:lang w:val="nl-NL"/>
-        </w:rPr>
-        <w:t xml:space="preserve"> </w:t>
-      </w:r>
-      <w:proofErr w:type="gramStart"/>
-      <w:r>
-        <w:rPr>
-          <w:lang w:val="nl-NL"/>
-        </w:rPr>
-        <w:t>bevind</w:t>
-      </w:r>
-      <w:proofErr w:type="gramEnd"/>
-      <w:r>
-        <w:rPr>
-          <w:lang w:val="nl-NL"/>
-        </w:rPr>
-        <w:t xml:space="preserve"> zich in Nederland en u gaat akkoord met alle Nederlandse regulaties en u gaat onherroepelijk akkoord met de exclusieve jurisdictie van de rechtbanken in Nederland.</w:t>
+        <w:t xml:space="preserve"> behoudt ook het recht om uw accounts te verwijderen indien niet op tijd betaald is.</w:t>
+      </w:r>
+    </w:p>
+    <w:p>
+      <w:pPr>
+        <w:rPr>
+          <w:lang w:val="nl-NL"/>
+        </w:rPr>
+      </w:pPr>
+    </w:p>
+    <w:p>
+      <w:pPr>
+        <w:rPr>
+          <w:lang w:val="nl-NL"/>
+        </w:rPr>
+      </w:pPr>
+      <w:r>
+        <w:rPr>
+          <w:lang w:val="nl-NL"/>
+        </w:rPr>
+        <w:t>10. Garantie</w:t>
+      </w:r>
+    </w:p>
+    <w:p>
+      <w:pPr>
+        <w:rPr>
+          <w:lang w:val="nl-NL"/>
+        </w:rPr>
+      </w:pPr>
+      <w:r>
+        <w:rPr>
+          <w:lang w:val="nl-NL"/>
+        </w:rPr>
+        <w:t xml:space="preserve">Na bestelling van account van Inforca hebt u niet meer dan de wettelijke bedenktijd om de bestelling ongedaan te maken en uw geld terug te vragen. </w:t>
       </w:r>
     </w:p>
     <w:p>

</xml_diff>